<commit_message>
propShare coded but needs debugging
</commit_message>
<xml_diff>
--- a/pset2/pset2_notes.docx
+++ b/pset2/pset2_notes.docx
@@ -50,56 +50,205 @@
         </w:numPr>
       </w:pPr>
       <w:r>
-        <w:t xml:space="preserve">Keep person optimistically </w:t>
-      </w:r>
-      <w:proofErr w:type="spellStart"/>
-      <w:r>
-        <w:t>unchoked</w:t>
-      </w:r>
-      <w:proofErr w:type="spellEnd"/>
-      <w:r>
-        <w:t xml:space="preserve"> for 3 rounds, then optimisticall</w:t>
+        <w:t>Keep person optimistically unchoked for 3 rounds, then optimistically unchoke another person</w:t>
+      </w:r>
+    </w:p>
+    <w:p>
+      <w:pPr>
+        <w:pStyle w:val="ListParagraph"/>
+        <w:numPr>
+          <w:ilvl w:val="0"/>
+          <w:numId w:val="2"/>
+        </w:numPr>
+      </w:pPr>
+      <w:r>
+        <w:t>Include optimistically unchoked person in the list of peers to check to see if in top 3. If they get in the top 3 while still optimistically unchoked, we give them twice as much bandwidth.</w:t>
+      </w:r>
+    </w:p>
+    <w:p>
+      <w:pPr>
+        <w:rPr>
+          <w:i/>
+        </w:rPr>
+      </w:pPr>
+      <w:r>
+        <w:rPr>
+          <w:i/>
+        </w:rPr>
+        <w:t>PropShare</w:t>
+      </w:r>
+    </w:p>
+    <w:p>
+      <w:pPr>
+        <w:pStyle w:val="ListParagraph"/>
+        <w:numPr>
+          <w:ilvl w:val="0"/>
+          <w:numId w:val="3"/>
+        </w:numPr>
+      </w:pPr>
+      <w:r>
+        <w:t>Assumptions</w:t>
+      </w:r>
+    </w:p>
+    <w:p>
+      <w:pPr>
+        <w:pStyle w:val="ListParagraph"/>
+        <w:numPr>
+          <w:ilvl w:val="1"/>
+          <w:numId w:val="3"/>
+        </w:numPr>
+      </w:pPr>
+      <w:r>
+        <w:t>When splitting the uploa</w:t>
+      </w:r>
+      <w:r>
+        <w:t>d bandwidth among requesters, I first round all the values. Then, if there is a difference between the new sum and the old sum, I add or subtract the extra from randomly chosen people.</w:t>
       </w:r>
       <w:bookmarkStart w:id="0" w:name="_GoBack"/>
       <w:bookmarkEnd w:id="0"/>
-      <w:r>
-        <w:t xml:space="preserve">y </w:t>
-      </w:r>
-      <w:proofErr w:type="spellStart"/>
-      <w:r>
-        <w:t>unchoke</w:t>
-      </w:r>
-      <w:proofErr w:type="spellEnd"/>
-      <w:r>
-        <w:t xml:space="preserve"> another person</w:t>
-      </w:r>
     </w:p>
     <w:p>
       <w:pPr>
         <w:pStyle w:val="ListParagraph"/>
         <w:numPr>
           <w:ilvl w:val="0"/>
-          <w:numId w:val="2"/>
-        </w:numPr>
-      </w:pPr>
-      <w:r>
-        <w:t xml:space="preserve">Include optimistically </w:t>
-      </w:r>
-      <w:proofErr w:type="spellStart"/>
-      <w:r>
-        <w:t>unchoked</w:t>
-      </w:r>
-      <w:proofErr w:type="spellEnd"/>
-      <w:r>
-        <w:t xml:space="preserve"> person in the list of peers to check to see if in top 3. If they get in the top 3 while still optimistically </w:t>
-      </w:r>
-      <w:proofErr w:type="spellStart"/>
-      <w:r>
-        <w:t>unchoked</w:t>
-      </w:r>
-      <w:proofErr w:type="spellEnd"/>
-      <w:r>
-        <w:t>, we give them twice as much bandwidth.</w:t>
+          <w:numId w:val="3"/>
+        </w:numPr>
+      </w:pPr>
+      <w:r>
+        <w:t>Uploading</w:t>
+      </w:r>
+    </w:p>
+    <w:p>
+      <w:pPr>
+        <w:pStyle w:val="ListParagraph"/>
+        <w:numPr>
+          <w:ilvl w:val="1"/>
+          <w:numId w:val="3"/>
+        </w:numPr>
+      </w:pPr>
+      <w:r>
+        <w:t>Got B blocks last round in total from all the people who have sent requests this round. Got B_j from peer j, who has requested this round. Then give 0.9u_t * (B_j/B) upload bandwidth to peer j. Here u_t is the total upload bandwidth.</w:t>
+      </w:r>
+    </w:p>
+    <w:p>
+      <w:pPr>
+        <w:pStyle w:val="ListParagraph"/>
+        <w:numPr>
+          <w:ilvl w:val="1"/>
+          <w:numId w:val="3"/>
+        </w:numPr>
+      </w:pPr>
+      <w:r>
+        <w:t>Randomly select one of the other requesters and give 10% (in third round).</w:t>
+      </w:r>
+    </w:p>
+    <w:p>
+      <w:pPr>
+        <w:pStyle w:val="ListParagraph"/>
+        <w:numPr>
+          <w:ilvl w:val="0"/>
+          <w:numId w:val="3"/>
+        </w:numPr>
+      </w:pPr>
+      <w:r>
+        <w:t>Requesting</w:t>
+      </w:r>
+    </w:p>
+    <w:p>
+      <w:pPr>
+        <w:pStyle w:val="ListParagraph"/>
+        <w:numPr>
+          <w:ilvl w:val="1"/>
+          <w:numId w:val="3"/>
+        </w:numPr>
+      </w:pPr>
+      <w:r>
+        <w:t>Looks for rarest pieces first, as in the reference client</w:t>
+      </w:r>
+    </w:p>
+    <w:p>
+      <w:pPr>
+        <w:pStyle w:val="ListParagraph"/>
+        <w:numPr>
+          <w:ilvl w:val="0"/>
+          <w:numId w:val="3"/>
+        </w:numPr>
+      </w:pPr>
+      <w:r>
+        <w:t>Uploading algorithm</w:t>
+      </w:r>
+    </w:p>
+    <w:p>
+      <w:pPr>
+        <w:pStyle w:val="ListParagraph"/>
+        <w:numPr>
+          <w:ilvl w:val="1"/>
+          <w:numId w:val="3"/>
+        </w:numPr>
+      </w:pPr>
+      <w:r>
+        <w:t>For each peer that has sent me a request:</w:t>
+      </w:r>
+    </w:p>
+    <w:p>
+      <w:pPr>
+        <w:pStyle w:val="ListParagraph"/>
+        <w:numPr>
+          <w:ilvl w:val="2"/>
+          <w:numId w:val="3"/>
+        </w:numPr>
+      </w:pPr>
+      <w:r>
+        <w:t>Append to dictionary a value for how much I got from them last round</w:t>
+      </w:r>
+    </w:p>
+    <w:p>
+      <w:pPr>
+        <w:pStyle w:val="ListParagraph"/>
+        <w:numPr>
+          <w:ilvl w:val="1"/>
+          <w:numId w:val="3"/>
+        </w:numPr>
+      </w:pPr>
+      <w:r>
+        <w:t>TotalDownloaded = sum of stuff in the dictionary</w:t>
+      </w:r>
+    </w:p>
+    <w:p>
+      <w:pPr>
+        <w:pStyle w:val="ListParagraph"/>
+        <w:numPr>
+          <w:ilvl w:val="1"/>
+          <w:numId w:val="3"/>
+        </w:numPr>
+      </w:pPr>
+      <w:r>
+        <w:t>Create dictionary of peers to upload to. For each peer that sent me a request:</w:t>
+      </w:r>
+    </w:p>
+    <w:p>
+      <w:pPr>
+        <w:pStyle w:val="ListParagraph"/>
+        <w:numPr>
+          <w:ilvl w:val="2"/>
+          <w:numId w:val="3"/>
+        </w:numPr>
+      </w:pPr>
+      <w:r>
+        <w:t>give 0.9u_t * (B_j/B) upload bandwidth to peer j</w:t>
+      </w:r>
+    </w:p>
+    <w:p>
+      <w:pPr>
+        <w:pStyle w:val="ListParagraph"/>
+        <w:numPr>
+          <w:ilvl w:val="1"/>
+          <w:numId w:val="3"/>
+        </w:numPr>
+      </w:pPr>
+      <w:r>
+        <w:t>Randomly select one of the other requesters and give 10%</w:t>
       </w:r>
     </w:p>
     <w:sectPr>
@@ -286,11 +435,127 @@
       </w:pPr>
     </w:lvl>
   </w:abstractNum>
+  <w:abstractNum w:abstractNumId="2" w15:restartNumberingAfterBreak="0">
+    <w:nsid w:val="49C5544C"/>
+    <w:multiLevelType w:val="hybridMultilevel"/>
+    <w:tmpl w:val="5AE22978"/>
+    <w:lvl w:ilvl="0" w:tplc="04090001">
+      <w:start w:val="1"/>
+      <w:numFmt w:val="bullet"/>
+      <w:lvlText w:val=""/>
+      <w:lvlJc w:val="left"/>
+      <w:pPr>
+        <w:ind w:left="720" w:hanging="360"/>
+      </w:pPr>
+      <w:rPr>
+        <w:rFonts w:ascii="Symbol" w:hAnsi="Symbol" w:hint="default"/>
+      </w:rPr>
+    </w:lvl>
+    <w:lvl w:ilvl="1" w:tplc="04090003">
+      <w:start w:val="1"/>
+      <w:numFmt w:val="bullet"/>
+      <w:lvlText w:val="o"/>
+      <w:lvlJc w:val="left"/>
+      <w:pPr>
+        <w:ind w:left="1440" w:hanging="360"/>
+      </w:pPr>
+      <w:rPr>
+        <w:rFonts w:ascii="Courier New" w:hAnsi="Courier New" w:cs="Courier New" w:hint="default"/>
+      </w:rPr>
+    </w:lvl>
+    <w:lvl w:ilvl="2" w:tplc="04090005">
+      <w:start w:val="1"/>
+      <w:numFmt w:val="bullet"/>
+      <w:lvlText w:val=""/>
+      <w:lvlJc w:val="left"/>
+      <w:pPr>
+        <w:ind w:left="2160" w:hanging="360"/>
+      </w:pPr>
+      <w:rPr>
+        <w:rFonts w:ascii="Wingdings" w:hAnsi="Wingdings" w:hint="default"/>
+      </w:rPr>
+    </w:lvl>
+    <w:lvl w:ilvl="3" w:tplc="04090001" w:tentative="1">
+      <w:start w:val="1"/>
+      <w:numFmt w:val="bullet"/>
+      <w:lvlText w:val=""/>
+      <w:lvlJc w:val="left"/>
+      <w:pPr>
+        <w:ind w:left="2880" w:hanging="360"/>
+      </w:pPr>
+      <w:rPr>
+        <w:rFonts w:ascii="Symbol" w:hAnsi="Symbol" w:hint="default"/>
+      </w:rPr>
+    </w:lvl>
+    <w:lvl w:ilvl="4" w:tplc="04090003" w:tentative="1">
+      <w:start w:val="1"/>
+      <w:numFmt w:val="bullet"/>
+      <w:lvlText w:val="o"/>
+      <w:lvlJc w:val="left"/>
+      <w:pPr>
+        <w:ind w:left="3600" w:hanging="360"/>
+      </w:pPr>
+      <w:rPr>
+        <w:rFonts w:ascii="Courier New" w:hAnsi="Courier New" w:cs="Courier New" w:hint="default"/>
+      </w:rPr>
+    </w:lvl>
+    <w:lvl w:ilvl="5" w:tplc="04090005" w:tentative="1">
+      <w:start w:val="1"/>
+      <w:numFmt w:val="bullet"/>
+      <w:lvlText w:val=""/>
+      <w:lvlJc w:val="left"/>
+      <w:pPr>
+        <w:ind w:left="4320" w:hanging="360"/>
+      </w:pPr>
+      <w:rPr>
+        <w:rFonts w:ascii="Wingdings" w:hAnsi="Wingdings" w:hint="default"/>
+      </w:rPr>
+    </w:lvl>
+    <w:lvl w:ilvl="6" w:tplc="04090001" w:tentative="1">
+      <w:start w:val="1"/>
+      <w:numFmt w:val="bullet"/>
+      <w:lvlText w:val=""/>
+      <w:lvlJc w:val="left"/>
+      <w:pPr>
+        <w:ind w:left="5040" w:hanging="360"/>
+      </w:pPr>
+      <w:rPr>
+        <w:rFonts w:ascii="Symbol" w:hAnsi="Symbol" w:hint="default"/>
+      </w:rPr>
+    </w:lvl>
+    <w:lvl w:ilvl="7" w:tplc="04090003" w:tentative="1">
+      <w:start w:val="1"/>
+      <w:numFmt w:val="bullet"/>
+      <w:lvlText w:val="o"/>
+      <w:lvlJc w:val="left"/>
+      <w:pPr>
+        <w:ind w:left="5760" w:hanging="360"/>
+      </w:pPr>
+      <w:rPr>
+        <w:rFonts w:ascii="Courier New" w:hAnsi="Courier New" w:cs="Courier New" w:hint="default"/>
+      </w:rPr>
+    </w:lvl>
+    <w:lvl w:ilvl="8" w:tplc="04090005" w:tentative="1">
+      <w:start w:val="1"/>
+      <w:numFmt w:val="bullet"/>
+      <w:lvlText w:val=""/>
+      <w:lvlJc w:val="left"/>
+      <w:pPr>
+        <w:ind w:left="6480" w:hanging="360"/>
+      </w:pPr>
+      <w:rPr>
+        <w:rFonts w:ascii="Wingdings" w:hAnsi="Wingdings" w:hint="default"/>
+      </w:rPr>
+    </w:lvl>
+  </w:abstractNum>
   <w:num w:numId="1">
     <w:abstractNumId w:val="1"/>
   </w:num>
   <w:num w:numId="2">
     <w:abstractNumId w:val="0"/>
+  </w:num>
+  <w:num w:numId="3">
+    <w:abstractNumId w:val="2"/>
   </w:num>
 </w:numbering>
 </file>

</xml_diff>